<commit_message>
Mise a jour CV Trie offre de stage intranet Creation de lettre de motivations 2016 Ajout postulations 2016 au 06/01/2016
</commit_message>
<xml_diff>
--- a/2016/CV - Quentin Mercier - 2016.docx
+++ b/2016/CV - Quentin Mercier - 2016.docx
@@ -16,7 +16,104 @@
             <v:stroke joinstyle="miter"/>
             <v:path gradientshapeok="t" o:connecttype="rect"/>
           </v:shapetype>
-          <v:shape id="Text Box 56" o:spid="_x0000_s1027" type="#_x0000_t202" style="position:absolute;margin-left:-63.6pt;margin-top:-37.25pt;width:166pt;height:109.5pt;z-index:251658240;visibility:visible" o:gfxdata="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" filled="f" stroked="f" strokecolor="#1f497d" strokeweight="1.75pt">
+          <v:shape id="_x0000_s1028" type="#_x0000_t202" style="position:absolute;margin-left:80.65pt;margin-top:-37.25pt;width:328.5pt;height:56.25pt;z-index:251659264" fillcolor="#95b3d7 [1940]">
+            <v:textbox>
+              <w:txbxContent>
+                <w:p>
+                  <w:pPr>
+                    <w:jc w:val="center"/>
+                    <w:rPr>
+                      <w:rFonts w:asciiTheme="majorHAnsi" w:hAnsiTheme="majorHAnsi"/>
+                      <w:color w:val="FFFFFF" w:themeColor="background1"/>
+                      <w:sz w:val="24"/>
+                      <w:szCs w:val="24"/>
+                      <w:u w:val="single"/>
+                      <w:lang w:val="es-ES"/>
+                    </w:rPr>
+                  </w:pPr>
+                  <w:r>
+                    <w:rPr>
+                      <w:rFonts w:asciiTheme="majorHAnsi" w:hAnsiTheme="majorHAnsi"/>
+                      <w:color w:val="FFFFFF" w:themeColor="background1"/>
+                      <w:sz w:val="24"/>
+                      <w:szCs w:val="24"/>
+                      <w:u w:val="single"/>
+                      <w:lang w:val="es-ES"/>
+                    </w:rPr>
+                    <w:t>ELEVE INGENIEUR - MASTER 2 ESME SUDRIA</w:t>
+                  </w:r>
+                </w:p>
+                <w:p>
+                  <w:pPr>
+                    <w:jc w:val="center"/>
+                    <w:rPr>
+                      <w:rFonts w:asciiTheme="majorHAnsi" w:hAnsiTheme="majorHAnsi"/>
+                      <w:color w:val="FFFFFF" w:themeColor="background1"/>
+                      <w:sz w:val="24"/>
+                      <w:szCs w:val="24"/>
+                      <w:u w:val="single"/>
+                      <w:lang w:val="es-ES"/>
+                    </w:rPr>
+                  </w:pPr>
+                  <w:r>
+                    <w:rPr>
+                      <w:rFonts w:asciiTheme="majorHAnsi" w:hAnsiTheme="majorHAnsi"/>
+                      <w:color w:val="FFFFFF" w:themeColor="background1"/>
+                      <w:sz w:val="24"/>
+                      <w:szCs w:val="24"/>
+                      <w:u w:val="single"/>
+                      <w:lang w:val="es-ES"/>
+                    </w:rPr>
+                    <w:t>AUTOMATIQUE / MECATRONIQUE</w:t>
+                  </w:r>
+                </w:p>
+                <w:p>
+                  <w:pPr>
+                    <w:jc w:val="center"/>
+                    <w:rPr>
+                      <w:rFonts w:asciiTheme="majorHAnsi" w:hAnsiTheme="majorHAnsi"/>
+                      <w:color w:val="FFFFFF" w:themeColor="background1"/>
+                      <w:sz w:val="24"/>
+                      <w:szCs w:val="24"/>
+                      <w:u w:val="single"/>
+                      <w:lang w:val="es-ES"/>
+                    </w:rPr>
+                  </w:pPr>
+                  <w:r>
+                    <w:rPr>
+                      <w:rFonts w:asciiTheme="majorHAnsi" w:hAnsiTheme="majorHAnsi"/>
+                      <w:color w:val="FFFFFF" w:themeColor="background1"/>
+                      <w:sz w:val="24"/>
+                      <w:szCs w:val="24"/>
+                      <w:u w:val="single"/>
+                      <w:lang w:val="es-ES"/>
+                    </w:rPr>
+                    <w:t xml:space="preserve">RECHERCHE UN STAGE </w:t>
+                  </w:r>
+                  <w:r>
+                    <w:rPr>
+                      <w:rFonts w:asciiTheme="majorHAnsi" w:hAnsiTheme="majorHAnsi"/>
+                      <w:color w:val="FFFFFF" w:themeColor="background1"/>
+                      <w:sz w:val="24"/>
+                      <w:szCs w:val="24"/>
+                      <w:u w:val="single"/>
+                      <w:lang w:val="es-ES"/>
+                    </w:rPr>
+                    <w:t>DE FIN D'ETUDES AVRIL 2016</w:t>
+                  </w:r>
+                </w:p>
+              </w:txbxContent>
+            </v:textbox>
+          </v:shape>
+        </w:pict>
+      </w:r>
+      <w:r>
+        <w:rPr>
+          <w:noProof/>
+          <w:lang w:eastAsia="fr-FR"/>
+        </w:rPr>
+        <w:pict>
+          <v:shape id="Text Box 56" o:spid="_x0000_s1027" type="#_x0000_t202" style="position:absolute;margin-left:-63.6pt;margin-top:-53pt;width:166pt;height:83.25pt;z-index:251658240;visibility:visible" o:gfxdata="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" filled="f" stroked="f" strokecolor="#1f497d" strokeweight="1.75pt">
             <v:textbox style="mso-next-textbox:#Text Box 56">
               <w:txbxContent>
                 <w:p>
@@ -42,27 +139,22 @@
                     </w:rPr>
                     <w:t>Quentin Mercier</w:t>
                   </w:r>
-                </w:p>
-                <w:p>
-                  <w:pPr>
-                    <w:tabs>
-                      <w:tab w:val="left" w:pos="5940"/>
-                    </w:tabs>
-                    <w:ind w:left="142"/>
-                    <w:contextualSpacing/>
+                  <w:r>
                     <w:rPr>
                       <w:b/>
                       <w:color w:val="1F497D" w:themeColor="text2"/>
-                      <w:sz w:val="20"/>
+                      <w:sz w:val="24"/>
+                      <w:szCs w:val="24"/>
                       <w:u w:val="single"/>
                     </w:rPr>
-                  </w:pPr>
+                    <w:t xml:space="preserve"> </w:t>
+                  </w:r>
                   <w:r>
                     <w:rPr>
                       <w:color w:val="1F497D" w:themeColor="text2"/>
                       <w:sz w:val="20"/>
                     </w:rPr>
-                    <w:t>Né le 25.11.1993 (22</w:t>
+                    <w:t xml:space="preserve"> (22</w:t>
                   </w:r>
                   <w:r>
                     <w:rPr>
@@ -148,79 +240,6 @@
                     <w:t xml:space="preserve"> qmercier@hotmail.fr</w:t>
                   </w:r>
                 </w:p>
-                <w:p>
-                  <w:pPr>
-                    <w:tabs>
-                      <w:tab w:val="left" w:pos="5940"/>
-                    </w:tabs>
-                    <w:ind w:left="142"/>
-                    <w:rPr>
-                      <w:rFonts w:ascii="Tahoma" w:hAnsi="Tahoma"/>
-                    </w:rPr>
-                  </w:pPr>
-                </w:p>
-              </w:txbxContent>
-            </v:textbox>
-          </v:shape>
-        </w:pict>
-      </w:r>
-      <w:r>
-        <w:rPr>
-          <w:noProof/>
-          <w:lang w:eastAsia="fr-FR"/>
-        </w:rPr>
-        <w:pict>
-          <v:shape id="_x0000_s1028" type="#_x0000_t202" style="position:absolute;margin-left:80.65pt;margin-top:-5.75pt;width:328.5pt;height:36pt;z-index:251659264" fillcolor="#95b3d7 [1940]">
-            <v:textbox>
-              <w:txbxContent>
-                <w:p>
-                  <w:pPr>
-                    <w:jc w:val="center"/>
-                    <w:rPr>
-                      <w:rFonts w:asciiTheme="majorHAnsi" w:hAnsiTheme="majorHAnsi"/>
-                      <w:color w:val="FFFFFF" w:themeColor="background1"/>
-                      <w:sz w:val="24"/>
-                      <w:szCs w:val="24"/>
-                      <w:u w:val="single"/>
-                      <w:lang w:val="es-ES"/>
-                    </w:rPr>
-                  </w:pPr>
-                  <w:r>
-                    <w:rPr>
-                      <w:rFonts w:asciiTheme="majorHAnsi" w:hAnsiTheme="majorHAnsi"/>
-                      <w:color w:val="FFFFFF" w:themeColor="background1"/>
-                      <w:sz w:val="24"/>
-                      <w:szCs w:val="24"/>
-                      <w:u w:val="single"/>
-                      <w:lang w:val="es-ES"/>
-                    </w:rPr>
-                    <w:t>ELEVE INGENIEUR - MASTER 2 ESME SUDRIA</w:t>
-                  </w:r>
-                </w:p>
-                <w:p>
-                  <w:pPr>
-                    <w:jc w:val="center"/>
-                    <w:rPr>
-                      <w:rFonts w:asciiTheme="majorHAnsi" w:hAnsiTheme="majorHAnsi"/>
-                      <w:color w:val="FFFFFF" w:themeColor="background1"/>
-                      <w:sz w:val="24"/>
-                      <w:szCs w:val="24"/>
-                      <w:u w:val="single"/>
-                      <w:lang w:val="es-ES"/>
-                    </w:rPr>
-                  </w:pPr>
-                  <w:r>
-                    <w:rPr>
-                      <w:rFonts w:asciiTheme="majorHAnsi" w:hAnsiTheme="majorHAnsi"/>
-                      <w:color w:val="FFFFFF" w:themeColor="background1"/>
-                      <w:sz w:val="24"/>
-                      <w:szCs w:val="24"/>
-                      <w:u w:val="single"/>
-                      <w:lang w:val="es-ES"/>
-                    </w:rPr>
-                    <w:t>RECHERCHE UN STAGE (2-3 MOIS) A PARTIR DU 1 JUIN</w:t>
-                  </w:r>
-                </w:p>
               </w:txbxContent>
             </v:textbox>
           </v:shape>
@@ -299,43 +318,6 @@
     <w:p>
       <w:pPr>
         <w:tabs>
-          <w:tab w:val="left" w:pos="3510"/>
-        </w:tabs>
-        <w:spacing w:line="240" w:lineRule="auto"/>
-      </w:pPr>
-    </w:p>
-    <w:p>
-      <w:pPr>
-        <w:tabs>
-          <w:tab w:val="left" w:pos="3510"/>
-        </w:tabs>
-        <w:spacing w:line="240" w:lineRule="auto"/>
-      </w:pPr>
-    </w:p>
-    <w:p>
-      <w:pPr>
-        <w:tabs>
-          <w:tab w:val="left" w:pos="3510"/>
-        </w:tabs>
-        <w:spacing w:line="240" w:lineRule="auto"/>
-      </w:pPr>
-    </w:p>
-    <w:p>
-      <w:pPr>
-        <w:tabs>
-          <w:tab w:val="left" w:pos="3510"/>
-        </w:tabs>
-        <w:spacing w:line="240" w:lineRule="auto"/>
-      </w:pPr>
-    </w:p>
-    <w:p>
-      <w:pPr>
-        <w:spacing w:line="240" w:lineRule="auto"/>
-      </w:pPr>
-    </w:p>
-    <w:p>
-      <w:pPr>
-        <w:tabs>
           <w:tab w:val="left" w:pos="7875"/>
         </w:tabs>
         <w:spacing w:line="240" w:lineRule="auto"/>
@@ -504,9 +486,23 @@
         </w:rPr>
         <w:t>cycle ingénieur</w:t>
       </w:r>
-    </w:p>
-    <w:p>
-      <w:pPr>
+      <w:r>
+        <w:rPr>
+          <w:i/>
+          <w:color w:val="365F91" w:themeColor="accent1" w:themeShade="BF"/>
+          <w:sz w:val="20"/>
+          <w:szCs w:val="20"/>
+        </w:rPr>
+        <w:t xml:space="preserve"> - spécialité mécatronique</w:t>
+      </w:r>
+    </w:p>
+    <w:p>
+      <w:pPr>
+        <w:pStyle w:val="Paragraphedeliste"/>
+        <w:numPr>
+          <w:ilvl w:val="0"/>
+          <w:numId w:val="5"/>
+        </w:numPr>
         <w:spacing w:line="240" w:lineRule="auto"/>
         <w:rPr>
           <w:i/>
@@ -564,8 +560,39 @@
           <w:sz w:val="20"/>
           <w:szCs w:val="20"/>
         </w:rPr>
-        <w:t>Shanghai Jiao Tong University</w:t>
-      </w:r>
+        <w:t xml:space="preserve">Shanghai </w:t>
+      </w:r>
+      <w:proofErr w:type="spellStart"/>
+      <w:r>
+        <w:rPr>
+          <w:i/>
+          <w:color w:val="365F91" w:themeColor="accent1" w:themeShade="BF"/>
+          <w:sz w:val="20"/>
+          <w:szCs w:val="20"/>
+        </w:rPr>
+        <w:t>Jiao</w:t>
+      </w:r>
+      <w:proofErr w:type="spellEnd"/>
+      <w:r>
+        <w:rPr>
+          <w:i/>
+          <w:color w:val="365F91" w:themeColor="accent1" w:themeShade="BF"/>
+          <w:sz w:val="20"/>
+          <w:szCs w:val="20"/>
+        </w:rPr>
+        <w:t xml:space="preserve"> Tong </w:t>
+      </w:r>
+      <w:proofErr w:type="spellStart"/>
+      <w:r>
+        <w:rPr>
+          <w:i/>
+          <w:color w:val="365F91" w:themeColor="accent1" w:themeShade="BF"/>
+          <w:sz w:val="20"/>
+          <w:szCs w:val="20"/>
+        </w:rPr>
+        <w:t>University</w:t>
+      </w:r>
+      <w:proofErr w:type="spellEnd"/>
     </w:p>
     <w:p>
       <w:pPr>
@@ -672,25 +699,24 @@
           <w:sz w:val="20"/>
           <w:szCs w:val="20"/>
         </w:rPr>
-        <w:t>2016</w:t>
-      </w:r>
-      <w:r>
-        <w:rPr>
-          <w:b/>
-          <w:color w:val="17365D" w:themeColor="text2" w:themeShade="BF"/>
-          <w:sz w:val="20"/>
-          <w:szCs w:val="20"/>
-        </w:rPr>
-        <w:tab/>
-      </w:r>
-      <w:r>
-        <w:rPr>
-          <w:b/>
-          <w:color w:val="17365D" w:themeColor="text2" w:themeShade="BF"/>
-          <w:sz w:val="20"/>
-          <w:szCs w:val="20"/>
-        </w:rPr>
-        <w:tab/>
+        <w:t>2015-2016</w:t>
+      </w:r>
+      <w:r>
+        <w:rPr>
+          <w:b/>
+          <w:color w:val="17365D" w:themeColor="text2" w:themeShade="BF"/>
+          <w:sz w:val="20"/>
+          <w:szCs w:val="20"/>
+        </w:rPr>
+        <w:tab/>
+      </w:r>
+      <w:r>
+        <w:rPr>
+          <w:b/>
+          <w:color w:val="17365D" w:themeColor="text2" w:themeShade="BF"/>
+          <w:sz w:val="20"/>
+          <w:szCs w:val="20"/>
+        </w:rPr>
         <w:t xml:space="preserve">PROJET MASTER 2 - </w:t>
       </w:r>
       <w:r>
@@ -702,34 +728,171 @@
         </w:rPr>
         <w:t>Laboratoire Systèmes et Energies</w:t>
       </w:r>
+      <w:r>
+        <w:rPr>
+          <w:b/>
+          <w:color w:val="17365D" w:themeColor="text2" w:themeShade="BF"/>
+          <w:sz w:val="20"/>
+          <w:szCs w:val="20"/>
+        </w:rPr>
+        <w:tab/>
+      </w:r>
+      <w:r>
+        <w:rPr>
+          <w:b/>
+          <w:color w:val="17365D" w:themeColor="text2" w:themeShade="BF"/>
+          <w:sz w:val="20"/>
+          <w:szCs w:val="20"/>
+        </w:rPr>
+        <w:tab/>
+      </w:r>
     </w:p>
     <w:p>
       <w:pPr>
         <w:spacing w:line="240" w:lineRule="auto"/>
-        <w:rPr>
-          <w:b/>
-          <w:color w:val="17365D" w:themeColor="text2" w:themeShade="BF"/>
-          <w:sz w:val="20"/>
-          <w:szCs w:val="20"/>
-        </w:rPr>
-      </w:pPr>
-      <w:r>
-        <w:rPr>
-          <w:b/>
-          <w:color w:val="17365D" w:themeColor="text2" w:themeShade="BF"/>
-          <w:sz w:val="20"/>
-          <w:szCs w:val="20"/>
-        </w:rPr>
-        <w:tab/>
-      </w:r>
-      <w:r>
-        <w:rPr>
-          <w:b/>
-          <w:color w:val="17365D" w:themeColor="text2" w:themeShade="BF"/>
-          <w:sz w:val="20"/>
-          <w:szCs w:val="20"/>
-        </w:rPr>
-        <w:tab/>
+        <w:jc w:val="both"/>
+        <w:rPr>
+          <w:i/>
+          <w:color w:val="365F91" w:themeColor="accent1" w:themeShade="BF"/>
+          <w:sz w:val="20"/>
+          <w:szCs w:val="20"/>
+        </w:rPr>
+      </w:pPr>
+      <w:r>
+        <w:rPr>
+          <w:color w:val="365F91" w:themeColor="accent1" w:themeShade="BF"/>
+          <w:sz w:val="20"/>
+          <w:szCs w:val="20"/>
+        </w:rPr>
+        <w:t>(6</w:t>
+      </w:r>
+      <w:r>
+        <w:rPr>
+          <w:color w:val="365F91" w:themeColor="accent1" w:themeShade="BF"/>
+          <w:sz w:val="20"/>
+          <w:szCs w:val="20"/>
+        </w:rPr>
+        <w:t xml:space="preserve"> mois)              </w:t>
+      </w:r>
+      <w:r>
+        <w:rPr>
+          <w:b/>
+          <w:color w:val="17365D" w:themeColor="text2" w:themeShade="BF"/>
+          <w:sz w:val="20"/>
+          <w:szCs w:val="20"/>
+        </w:rPr>
+        <w:tab/>
+      </w:r>
+      <w:r>
+        <w:rPr>
+          <w:i/>
+          <w:color w:val="365F91" w:themeColor="accent1" w:themeShade="BF"/>
+          <w:sz w:val="20"/>
+          <w:szCs w:val="20"/>
+        </w:rPr>
+        <w:t xml:space="preserve">Création d'un robot de surveillance au service d'une entreprise sur la base d'un </w:t>
+      </w:r>
+      <w:proofErr w:type="spellStart"/>
+      <w:r>
+        <w:rPr>
+          <w:i/>
+          <w:color w:val="365F91" w:themeColor="accent1" w:themeShade="BF"/>
+          <w:sz w:val="20"/>
+          <w:szCs w:val="20"/>
+        </w:rPr>
+        <w:t>Turtlebot</w:t>
+      </w:r>
+      <w:proofErr w:type="spellEnd"/>
+      <w:r>
+        <w:rPr>
+          <w:i/>
+          <w:color w:val="365F91" w:themeColor="accent1" w:themeShade="BF"/>
+          <w:sz w:val="20"/>
+          <w:szCs w:val="20"/>
+        </w:rPr>
+        <w:t>.</w:t>
+      </w:r>
+      <w:r>
+        <w:rPr>
+          <w:i/>
+          <w:color w:val="365F91" w:themeColor="accent1" w:themeShade="BF"/>
+          <w:sz w:val="20"/>
+          <w:szCs w:val="20"/>
+        </w:rPr>
+        <w:br/>
+      </w:r>
+      <w:r>
+        <w:rPr>
+          <w:i/>
+          <w:color w:val="365F91" w:themeColor="accent1" w:themeShade="BF"/>
+          <w:sz w:val="20"/>
+          <w:szCs w:val="20"/>
+        </w:rPr>
+        <w:tab/>
+      </w:r>
+      <w:r>
+        <w:rPr>
+          <w:i/>
+          <w:color w:val="365F91" w:themeColor="accent1" w:themeShade="BF"/>
+          <w:sz w:val="20"/>
+          <w:szCs w:val="20"/>
+        </w:rPr>
+        <w:tab/>
+        <w:t>Remplacement du PC contrôlant le robot par une carte électronique avec un Linu</w:t>
+      </w:r>
+      <w:r>
+        <w:rPr>
+          <w:i/>
+          <w:color w:val="365F91" w:themeColor="accent1" w:themeShade="BF"/>
+          <w:sz w:val="20"/>
+          <w:szCs w:val="20"/>
+        </w:rPr>
+        <w:t>x</w:t>
+      </w:r>
+      <w:r>
+        <w:rPr>
+          <w:i/>
+          <w:color w:val="365F91" w:themeColor="accent1" w:themeShade="BF"/>
+          <w:sz w:val="20"/>
+          <w:szCs w:val="20"/>
+        </w:rPr>
+        <w:br/>
+      </w:r>
+      <w:r>
+        <w:rPr>
+          <w:i/>
+          <w:color w:val="365F91" w:themeColor="accent1" w:themeShade="BF"/>
+          <w:sz w:val="20"/>
+          <w:szCs w:val="20"/>
+        </w:rPr>
+        <w:t xml:space="preserve"> </w:t>
+      </w:r>
+      <w:r>
+        <w:rPr>
+          <w:i/>
+          <w:color w:val="365F91" w:themeColor="accent1" w:themeShade="BF"/>
+          <w:sz w:val="20"/>
+          <w:szCs w:val="20"/>
+        </w:rPr>
+        <w:tab/>
+      </w:r>
+      <w:r>
+        <w:rPr>
+          <w:i/>
+          <w:color w:val="365F91" w:themeColor="accent1" w:themeShade="BF"/>
+          <w:sz w:val="20"/>
+          <w:szCs w:val="20"/>
+        </w:rPr>
+        <w:tab/>
+      </w:r>
+      <w:r>
+        <w:rPr>
+          <w:i/>
+          <w:color w:val="365F91" w:themeColor="accent1" w:themeShade="BF"/>
+          <w:sz w:val="20"/>
+          <w:szCs w:val="20"/>
+        </w:rPr>
+        <w:t>embarqué. Amélioration du robot : asservissement visuel, déplacement, ...</w:t>
       </w:r>
     </w:p>
     <w:p>
@@ -810,6 +973,7 @@
     <w:p>
       <w:pPr>
         <w:spacing w:line="240" w:lineRule="auto"/>
+        <w:jc w:val="both"/>
         <w:rPr>
           <w:i/>
           <w:color w:val="365F91" w:themeColor="accent1" w:themeShade="BF"/>
@@ -876,53 +1040,61 @@
           <w:sz w:val="20"/>
           <w:szCs w:val="20"/>
         </w:rPr>
-        <w:t xml:space="preserve"> permettant de trianguler la position d'un robot en </w:t>
-      </w:r>
-      <w:r>
-        <w:rPr>
-          <w:i/>
-          <w:color w:val="365F91" w:themeColor="accent1" w:themeShade="BF"/>
-          <w:sz w:val="20"/>
-          <w:szCs w:val="20"/>
-        </w:rPr>
-        <w:tab/>
-      </w:r>
-      <w:r>
-        <w:rPr>
-          <w:i/>
-          <w:color w:val="365F91" w:themeColor="accent1" w:themeShade="BF"/>
-          <w:sz w:val="20"/>
-          <w:szCs w:val="20"/>
-        </w:rPr>
-        <w:tab/>
-        <w:t xml:space="preserve">            </w:t>
-      </w:r>
-      <w:r>
-        <w:rPr>
-          <w:i/>
-          <w:color w:val="365F91" w:themeColor="accent1" w:themeShade="BF"/>
-          <w:sz w:val="20"/>
-          <w:szCs w:val="20"/>
-        </w:rPr>
-        <w:tab/>
-      </w:r>
-      <w:r>
-        <w:rPr>
-          <w:i/>
-          <w:color w:val="365F91" w:themeColor="accent1" w:themeShade="BF"/>
-          <w:sz w:val="20"/>
-          <w:szCs w:val="20"/>
-        </w:rPr>
-        <w:t xml:space="preserve"> </w:t>
-      </w:r>
-      <w:r>
-        <w:rPr>
-          <w:i/>
-          <w:color w:val="365F91" w:themeColor="accent1" w:themeShade="BF"/>
-          <w:sz w:val="20"/>
-          <w:szCs w:val="20"/>
-        </w:rPr>
-        <w:t>temps réel sur un terrain</w:t>
+        <w:t xml:space="preserve"> permettant de trianguler la posit</w:t>
+      </w:r>
+      <w:r>
+        <w:rPr>
+          <w:i/>
+          <w:color w:val="365F91" w:themeColor="accent1" w:themeShade="BF"/>
+          <w:sz w:val="20"/>
+          <w:szCs w:val="20"/>
+        </w:rPr>
+        <w:t xml:space="preserve">ion d'un robot en </w:t>
+      </w:r>
+      <w:r>
+        <w:rPr>
+          <w:i/>
+          <w:color w:val="365F91" w:themeColor="accent1" w:themeShade="BF"/>
+          <w:sz w:val="20"/>
+          <w:szCs w:val="20"/>
+        </w:rPr>
+        <w:t xml:space="preserve">temps réel sur </w:t>
+      </w:r>
+      <w:r>
+        <w:rPr>
+          <w:i/>
+          <w:color w:val="365F91" w:themeColor="accent1" w:themeShade="BF"/>
+          <w:sz w:val="20"/>
+          <w:szCs w:val="20"/>
+        </w:rPr>
+        <w:tab/>
+      </w:r>
+      <w:r>
+        <w:rPr>
+          <w:i/>
+          <w:color w:val="365F91" w:themeColor="accent1" w:themeShade="BF"/>
+          <w:sz w:val="20"/>
+          <w:szCs w:val="20"/>
+        </w:rPr>
+        <w:tab/>
+      </w:r>
+      <w:r>
+        <w:rPr>
+          <w:i/>
+          <w:color w:val="365F91" w:themeColor="accent1" w:themeShade="BF"/>
+          <w:sz w:val="20"/>
+          <w:szCs w:val="20"/>
+        </w:rPr>
+        <w:t>un terrain</w:t>
+      </w:r>
+      <w:r>
+        <w:rPr>
+          <w:i/>
+          <w:color w:val="365F91" w:themeColor="accent1" w:themeShade="BF"/>
+          <w:sz w:val="20"/>
+          <w:szCs w:val="20"/>
+        </w:rPr>
+        <w:t xml:space="preserve"> avec un pic18f.</w:t>
       </w:r>
     </w:p>
     <w:p>
@@ -989,6 +1161,7 @@
           <w:tab w:val="left" w:pos="1418"/>
         </w:tabs>
         <w:spacing w:line="240" w:lineRule="auto"/>
+        <w:jc w:val="both"/>
         <w:rPr>
           <w:i/>
           <w:color w:val="365F91" w:themeColor="accent1" w:themeShade="BF"/>
@@ -1019,34 +1192,137 @@
           <w:sz w:val="20"/>
           <w:szCs w:val="20"/>
         </w:rPr>
-        <w:t>Développement d'une carte électronique et d'un asservissement polaire (distanc</w:t>
-      </w:r>
-      <w:r>
-        <w:rPr>
-          <w:i/>
-          <w:color w:val="365F91" w:themeColor="accent1" w:themeShade="BF"/>
-          <w:sz w:val="20"/>
-          <w:szCs w:val="20"/>
-        </w:rPr>
-        <w:t xml:space="preserve">e et                           </w:t>
-      </w:r>
-      <w:r>
-        <w:rPr>
-          <w:i/>
-          <w:color w:val="365F91" w:themeColor="accent1" w:themeShade="BF"/>
-          <w:sz w:val="20"/>
-          <w:szCs w:val="20"/>
-        </w:rPr>
-        <w:tab/>
-      </w:r>
-      <w:r>
-        <w:rPr>
-          <w:i/>
-          <w:color w:val="365F91" w:themeColor="accent1" w:themeShade="BF"/>
-          <w:sz w:val="20"/>
-          <w:szCs w:val="20"/>
-        </w:rPr>
-        <w:t xml:space="preserve">angle ) en vitesse pour un robot </w:t>
+        <w:t>Développement d'une carte électronique et</w:t>
+      </w:r>
+      <w:r>
+        <w:rPr>
+          <w:i/>
+          <w:color w:val="365F91" w:themeColor="accent1" w:themeShade="BF"/>
+          <w:sz w:val="20"/>
+          <w:szCs w:val="20"/>
+        </w:rPr>
+        <w:t xml:space="preserve"> du code associé pour un robot autonome sur un</w:t>
+      </w:r>
+      <w:r>
+        <w:rPr>
+          <w:i/>
+          <w:color w:val="365F91" w:themeColor="accent1" w:themeShade="BF"/>
+          <w:sz w:val="20"/>
+          <w:szCs w:val="20"/>
+        </w:rPr>
+        <w:br/>
+      </w:r>
+      <w:r>
+        <w:rPr>
+          <w:i/>
+          <w:color w:val="365F91" w:themeColor="accent1" w:themeShade="BF"/>
+          <w:sz w:val="20"/>
+          <w:szCs w:val="20"/>
+        </w:rPr>
+        <w:tab/>
+        <w:t xml:space="preserve"> dspic33f. Développement</w:t>
+      </w:r>
+      <w:r>
+        <w:rPr>
+          <w:i/>
+          <w:color w:val="365F91" w:themeColor="accent1" w:themeShade="BF"/>
+          <w:sz w:val="20"/>
+          <w:szCs w:val="20"/>
+        </w:rPr>
+        <w:t xml:space="preserve"> d'un asservissement polaire (distanc</w:t>
+      </w:r>
+      <w:r>
+        <w:rPr>
+          <w:i/>
+          <w:color w:val="365F91" w:themeColor="accent1" w:themeShade="BF"/>
+          <w:sz w:val="20"/>
+          <w:szCs w:val="20"/>
+        </w:rPr>
+        <w:t xml:space="preserve">e </w:t>
+      </w:r>
+      <w:r>
+        <w:rPr>
+          <w:i/>
+          <w:color w:val="365F91" w:themeColor="accent1" w:themeShade="BF"/>
+          <w:sz w:val="20"/>
+          <w:szCs w:val="20"/>
+        </w:rPr>
+        <w:t xml:space="preserve">et </w:t>
+      </w:r>
+      <w:r>
+        <w:rPr>
+          <w:i/>
+          <w:color w:val="365F91" w:themeColor="accent1" w:themeShade="BF"/>
+          <w:sz w:val="20"/>
+          <w:szCs w:val="20"/>
+        </w:rPr>
+        <w:t>a</w:t>
+      </w:r>
+      <w:r>
+        <w:rPr>
+          <w:i/>
+          <w:color w:val="365F91" w:themeColor="accent1" w:themeShade="BF"/>
+          <w:sz w:val="20"/>
+          <w:szCs w:val="20"/>
+        </w:rPr>
+        <w:t>ngle</w:t>
+      </w:r>
+      <w:r>
+        <w:rPr>
+          <w:i/>
+          <w:color w:val="365F91" w:themeColor="accent1" w:themeShade="BF"/>
+          <w:sz w:val="20"/>
+          <w:szCs w:val="20"/>
+        </w:rPr>
+        <w:t>)</w:t>
+      </w:r>
+      <w:r>
+        <w:rPr>
+          <w:i/>
+          <w:color w:val="365F91" w:themeColor="accent1" w:themeShade="BF"/>
+          <w:sz w:val="20"/>
+          <w:szCs w:val="20"/>
+        </w:rPr>
+        <w:t xml:space="preserve"> avec des consignes en</w:t>
+      </w:r>
+      <w:r>
+        <w:rPr>
+          <w:i/>
+          <w:color w:val="365F91" w:themeColor="accent1" w:themeShade="BF"/>
+          <w:sz w:val="20"/>
+          <w:szCs w:val="20"/>
+        </w:rPr>
+        <w:br/>
+      </w:r>
+      <w:r>
+        <w:rPr>
+          <w:i/>
+          <w:color w:val="365F91" w:themeColor="accent1" w:themeShade="BF"/>
+          <w:sz w:val="20"/>
+          <w:szCs w:val="20"/>
+        </w:rPr>
+        <w:tab/>
+        <w:t xml:space="preserve"> vitesse. </w:t>
+      </w:r>
+      <w:proofErr w:type="spellStart"/>
+      <w:r>
+        <w:rPr>
+          <w:i/>
+          <w:color w:val="365F91" w:themeColor="accent1" w:themeShade="BF"/>
+          <w:sz w:val="20"/>
+          <w:szCs w:val="20"/>
+        </w:rPr>
+        <w:t>Plannification</w:t>
+      </w:r>
+      <w:proofErr w:type="spellEnd"/>
+      <w:r>
+        <w:rPr>
+          <w:i/>
+          <w:color w:val="365F91" w:themeColor="accent1" w:themeShade="BF"/>
+          <w:sz w:val="20"/>
+          <w:szCs w:val="20"/>
+        </w:rPr>
+        <w:t xml:space="preserve"> de trajectoire courbes, contrôle d'actionneurs, ...</w:t>
       </w:r>
     </w:p>
     <w:p>
@@ -1275,7 +1551,16 @@
           <w:sz w:val="20"/>
           <w:szCs w:val="20"/>
         </w:rPr>
-        <w:t>C, C++, Assembleur, VHDL, java</w:t>
+        <w:t>C, C++, Assembleur,</w:t>
+      </w:r>
+      <w:r>
+        <w:rPr>
+          <w:i/>
+          <w:color w:val="365F91" w:themeColor="accent1" w:themeShade="BF"/>
+          <w:sz w:val="20"/>
+          <w:szCs w:val="20"/>
+        </w:rPr>
+        <w:t xml:space="preserve"> VHDL, java, Unix, Linux</w:t>
       </w:r>
     </w:p>
     <w:p>
@@ -1289,7 +1574,7 @@
           <w:tab w:val="left" w:pos="6946"/>
         </w:tabs>
         <w:spacing w:line="240" w:lineRule="auto"/>
-        <w:ind w:right="-1417"/>
+        <w:jc w:val="both"/>
         <w:rPr>
           <w:i/>
           <w:color w:val="365F91" w:themeColor="accent1" w:themeShade="BF"/>
@@ -1298,6 +1583,7 @@
           <w:lang w:val="en-US"/>
         </w:rPr>
       </w:pPr>
+      <w:proofErr w:type="spellStart"/>
       <w:r>
         <w:rPr>
           <w:b/>
@@ -1308,6 +1594,7 @@
         </w:rPr>
         <w:t>Logiciels</w:t>
       </w:r>
+      <w:proofErr w:type="spellEnd"/>
       <w:r>
         <w:rPr>
           <w:b/>
@@ -1335,8 +1622,9 @@
           <w:szCs w:val="20"/>
           <w:lang w:val="en-US"/>
         </w:rPr>
-        <w:t xml:space="preserve">Microsoft Office (Word, PowerPoint, Excel), Eclipse, Matlab/Simulink, Kinetis </w:t>
-      </w:r>
+        <w:t xml:space="preserve">Microsoft Office (Word, PowerPoint, Excel), Eclipse, </w:t>
+      </w:r>
+      <w:proofErr w:type="spellStart"/>
       <w:r>
         <w:rPr>
           <w:i/>
@@ -1345,25 +1633,97 @@
           <w:szCs w:val="20"/>
           <w:lang w:val="en-US"/>
         </w:rPr>
-        <w:tab/>
-        <w:t xml:space="preserve">       Studio, Visual Studio, Altium Designer, MPLAB X, Catia</w:t>
-      </w:r>
-    </w:p>
-    <w:p>
-      <w:pPr>
-        <w:pStyle w:val="Paragraphedeliste"/>
-        <w:tabs>
-          <w:tab w:val="left" w:pos="6946"/>
-        </w:tabs>
-        <w:spacing w:line="240" w:lineRule="auto"/>
-        <w:ind w:left="0" w:right="-1417"/>
-        <w:rPr>
+        <w:t>Matlab</w:t>
+      </w:r>
+      <w:proofErr w:type="spellEnd"/>
+      <w:r>
+        <w:rPr>
+          <w:i/>
           <w:color w:val="365F91" w:themeColor="accent1" w:themeShade="BF"/>
           <w:sz w:val="20"/>
           <w:szCs w:val="20"/>
           <w:lang w:val="en-US"/>
         </w:rPr>
-      </w:pPr>
+        <w:t>/</w:t>
+      </w:r>
+      <w:proofErr w:type="spellStart"/>
+      <w:r>
+        <w:rPr>
+          <w:i/>
+          <w:color w:val="365F91" w:themeColor="accent1" w:themeShade="BF"/>
+          <w:sz w:val="20"/>
+          <w:szCs w:val="20"/>
+          <w:lang w:val="en-US"/>
+        </w:rPr>
+        <w:t>Simulink</w:t>
+      </w:r>
+      <w:proofErr w:type="spellEnd"/>
+      <w:r>
+        <w:rPr>
+          <w:i/>
+          <w:color w:val="365F91" w:themeColor="accent1" w:themeShade="BF"/>
+          <w:sz w:val="20"/>
+          <w:szCs w:val="20"/>
+          <w:lang w:val="en-US"/>
+        </w:rPr>
+        <w:t xml:space="preserve">, </w:t>
+      </w:r>
+      <w:proofErr w:type="spellStart"/>
+      <w:r>
+        <w:rPr>
+          <w:i/>
+          <w:color w:val="365F91" w:themeColor="accent1" w:themeShade="BF"/>
+          <w:sz w:val="20"/>
+          <w:szCs w:val="20"/>
+          <w:lang w:val="en-US"/>
+        </w:rPr>
+        <w:t>Kinetis</w:t>
+      </w:r>
+      <w:proofErr w:type="spellEnd"/>
+      <w:r>
+        <w:rPr>
+          <w:i/>
+          <w:color w:val="365F91" w:themeColor="accent1" w:themeShade="BF"/>
+          <w:sz w:val="20"/>
+          <w:szCs w:val="20"/>
+          <w:lang w:val="en-US"/>
+        </w:rPr>
+        <w:t xml:space="preserve"> Studio, Visual Studio, </w:t>
+      </w:r>
+      <w:proofErr w:type="spellStart"/>
+      <w:r>
+        <w:rPr>
+          <w:i/>
+          <w:color w:val="365F91" w:themeColor="accent1" w:themeShade="BF"/>
+          <w:sz w:val="20"/>
+          <w:szCs w:val="20"/>
+          <w:lang w:val="en-US"/>
+        </w:rPr>
+        <w:t>Altium</w:t>
+      </w:r>
+      <w:proofErr w:type="spellEnd"/>
+      <w:r>
+        <w:rPr>
+          <w:i/>
+          <w:color w:val="365F91" w:themeColor="accent1" w:themeShade="BF"/>
+          <w:sz w:val="20"/>
+          <w:szCs w:val="20"/>
+          <w:lang w:val="en-US"/>
+        </w:rPr>
+        <w:t xml:space="preserve"> Designer, MPLAB X, </w:t>
+      </w:r>
+      <w:proofErr w:type="spellStart"/>
+      <w:r>
+        <w:rPr>
+          <w:i/>
+          <w:color w:val="365F91" w:themeColor="accent1" w:themeShade="BF"/>
+          <w:sz w:val="20"/>
+          <w:szCs w:val="20"/>
+          <w:lang w:val="en-US"/>
+        </w:rPr>
+        <w:t>Catia</w:t>
+      </w:r>
+      <w:proofErr w:type="spellEnd"/>
     </w:p>
     <w:p>
       <w:pPr>
@@ -1568,7 +1928,15 @@
           <w:sz w:val="24"/>
           <w:szCs w:val="24"/>
         </w:rPr>
-        <w:t xml:space="preserve">Expériences Professionnelles : </w:t>
+        <w:t>Expérience Professionnelle</w:t>
+      </w:r>
+      <w:r>
+        <w:rPr>
+          <w:b/>
+          <w:sz w:val="24"/>
+          <w:szCs w:val="24"/>
+        </w:rPr>
+        <w:t xml:space="preserve"> : </w:t>
       </w:r>
     </w:p>
     <w:p>
@@ -1609,34 +1977,171 @@
         <w:tab/>
         <w:t>STAGE CHEZ A2V</w:t>
       </w:r>
+      <w:r>
+        <w:rPr>
+          <w:b/>
+          <w:color w:val="17365D" w:themeColor="text2" w:themeShade="BF"/>
+          <w:sz w:val="20"/>
+          <w:szCs w:val="20"/>
+        </w:rPr>
+        <w:t xml:space="preserve"> Mécatronique</w:t>
+      </w:r>
     </w:p>
     <w:p>
       <w:pPr>
         <w:spacing w:line="240" w:lineRule="auto"/>
-        <w:rPr>
-          <w:b/>
-          <w:color w:val="17365D" w:themeColor="text2" w:themeShade="BF"/>
-          <w:sz w:val="20"/>
-          <w:szCs w:val="20"/>
-        </w:rPr>
-      </w:pPr>
-      <w:r>
-        <w:rPr>
-          <w:b/>
-          <w:color w:val="17365D" w:themeColor="text2" w:themeShade="BF"/>
-          <w:sz w:val="20"/>
-          <w:szCs w:val="20"/>
-        </w:rPr>
-        <w:tab/>
-      </w:r>
-      <w:r>
-        <w:rPr>
-          <w:b/>
-          <w:color w:val="17365D" w:themeColor="text2" w:themeShade="BF"/>
-          <w:sz w:val="20"/>
-          <w:szCs w:val="20"/>
-        </w:rPr>
-        <w:tab/>
+        <w:jc w:val="both"/>
+        <w:rPr>
+          <w:i/>
+          <w:color w:val="365F91" w:themeColor="accent1" w:themeShade="BF"/>
+          <w:sz w:val="20"/>
+          <w:szCs w:val="20"/>
+        </w:rPr>
+      </w:pPr>
+      <w:r>
+        <w:rPr>
+          <w:color w:val="365F91" w:themeColor="accent1" w:themeShade="BF"/>
+          <w:sz w:val="20"/>
+          <w:szCs w:val="20"/>
+        </w:rPr>
+        <w:t>(3</w:t>
+      </w:r>
+      <w:r>
+        <w:rPr>
+          <w:color w:val="365F91" w:themeColor="accent1" w:themeShade="BF"/>
+          <w:sz w:val="20"/>
+          <w:szCs w:val="20"/>
+        </w:rPr>
+        <w:t xml:space="preserve"> mois</w:t>
+      </w:r>
+      <w:r>
+        <w:rPr>
+          <w:color w:val="365F91" w:themeColor="accent1" w:themeShade="BF"/>
+          <w:sz w:val="20"/>
+          <w:szCs w:val="20"/>
+        </w:rPr>
+        <w:t>)</w:t>
+      </w:r>
+      <w:r>
+        <w:rPr>
+          <w:b/>
+          <w:color w:val="17365D" w:themeColor="text2" w:themeShade="BF"/>
+          <w:sz w:val="20"/>
+          <w:szCs w:val="20"/>
+        </w:rPr>
+        <w:tab/>
+      </w:r>
+      <w:r>
+        <w:rPr>
+          <w:b/>
+          <w:color w:val="17365D" w:themeColor="text2" w:themeShade="BF"/>
+          <w:sz w:val="20"/>
+          <w:szCs w:val="20"/>
+        </w:rPr>
+        <w:tab/>
+      </w:r>
+      <w:r>
+        <w:rPr>
+          <w:i/>
+          <w:color w:val="365F91" w:themeColor="accent1" w:themeShade="BF"/>
+          <w:sz w:val="20"/>
+          <w:szCs w:val="20"/>
+        </w:rPr>
+        <w:t xml:space="preserve">Réalisation d'un banc de pour le phare de la tour Eiffel avec un automate industriel </w:t>
+      </w:r>
+      <w:proofErr w:type="spellStart"/>
+      <w:r>
+        <w:rPr>
+          <w:i/>
+          <w:color w:val="365F91" w:themeColor="accent1" w:themeShade="BF"/>
+          <w:sz w:val="20"/>
+          <w:szCs w:val="20"/>
+        </w:rPr>
+        <w:t>Codesys</w:t>
+      </w:r>
+      <w:proofErr w:type="spellEnd"/>
+      <w:r>
+        <w:rPr>
+          <w:i/>
+          <w:color w:val="365F91" w:themeColor="accent1" w:themeShade="BF"/>
+          <w:sz w:val="20"/>
+          <w:szCs w:val="20"/>
+        </w:rPr>
+        <w:t>.</w:t>
+      </w:r>
+      <w:r>
+        <w:rPr>
+          <w:i/>
+          <w:color w:val="365F91" w:themeColor="accent1" w:themeShade="BF"/>
+          <w:sz w:val="20"/>
+          <w:szCs w:val="20"/>
+        </w:rPr>
+        <w:t xml:space="preserve"> </w:t>
+      </w:r>
+      <w:r>
+        <w:rPr>
+          <w:i/>
+          <w:color w:val="365F91" w:themeColor="accent1" w:themeShade="BF"/>
+          <w:sz w:val="20"/>
+          <w:szCs w:val="20"/>
+        </w:rPr>
+        <w:tab/>
+      </w:r>
+      <w:r>
+        <w:rPr>
+          <w:i/>
+          <w:color w:val="365F91" w:themeColor="accent1" w:themeShade="BF"/>
+          <w:sz w:val="20"/>
+          <w:szCs w:val="20"/>
+        </w:rPr>
+        <w:br/>
+      </w:r>
+      <w:r>
+        <w:rPr>
+          <w:i/>
+          <w:color w:val="365F91" w:themeColor="accent1" w:themeShade="BF"/>
+          <w:sz w:val="20"/>
+          <w:szCs w:val="20"/>
+        </w:rPr>
+        <w:tab/>
+      </w:r>
+      <w:r>
+        <w:rPr>
+          <w:i/>
+          <w:color w:val="365F91" w:themeColor="accent1" w:themeShade="BF"/>
+          <w:sz w:val="20"/>
+          <w:szCs w:val="20"/>
+        </w:rPr>
+        <w:tab/>
+      </w:r>
+      <w:r>
+        <w:rPr>
+          <w:i/>
+          <w:color w:val="365F91" w:themeColor="accent1" w:themeShade="BF"/>
+          <w:sz w:val="20"/>
+          <w:szCs w:val="20"/>
+        </w:rPr>
+        <w:t xml:space="preserve">Réalisation de cartes électroniques sous </w:t>
+      </w:r>
+      <w:proofErr w:type="spellStart"/>
+      <w:r>
+        <w:rPr>
+          <w:i/>
+          <w:color w:val="365F91" w:themeColor="accent1" w:themeShade="BF"/>
+          <w:sz w:val="20"/>
+          <w:szCs w:val="20"/>
+        </w:rPr>
+        <w:t>Altium</w:t>
+      </w:r>
+      <w:proofErr w:type="spellEnd"/>
+      <w:r>
+        <w:rPr>
+          <w:i/>
+          <w:color w:val="365F91" w:themeColor="accent1" w:themeShade="BF"/>
+          <w:sz w:val="20"/>
+          <w:szCs w:val="20"/>
+        </w:rPr>
+        <w:t xml:space="preserve"> Designer. Travail sur les bus de terrain.</w:t>
       </w:r>
     </w:p>
     <w:p>
@@ -1708,6 +2213,7 @@
     <w:p>
       <w:pPr>
         <w:spacing w:line="240" w:lineRule="auto"/>
+        <w:jc w:val="both"/>
         <w:rPr>
           <w:color w:val="365F91" w:themeColor="accent1" w:themeShade="BF"/>
           <w:sz w:val="20"/>
@@ -1753,34 +2259,43 @@
           <w:sz w:val="20"/>
           <w:szCs w:val="20"/>
         </w:rPr>
-        <w:t xml:space="preserve">Gestion d'une équipe (20 personnes) dans la réalisation d'un projet, et responsable de toute </w:t>
-      </w:r>
-      <w:r>
-        <w:rPr>
-          <w:i/>
-          <w:color w:val="365F91" w:themeColor="accent1" w:themeShade="BF"/>
-          <w:sz w:val="20"/>
-          <w:szCs w:val="20"/>
-        </w:rPr>
-        <w:tab/>
-      </w:r>
-      <w:r>
-        <w:rPr>
-          <w:i/>
-          <w:color w:val="365F91" w:themeColor="accent1" w:themeShade="BF"/>
-          <w:sz w:val="20"/>
-          <w:szCs w:val="20"/>
-        </w:rPr>
-        <w:tab/>
-      </w:r>
-      <w:r>
-        <w:rPr>
-          <w:i/>
-          <w:color w:val="365F91" w:themeColor="accent1" w:themeShade="BF"/>
-          <w:sz w:val="20"/>
-          <w:szCs w:val="20"/>
-        </w:rPr>
-        <w:t>la partie électronique et informatique</w:t>
+        <w:t>Gestion d'une équipe (20 personnes) dans la réalisation d'un projet, et responsable de toute la</w:t>
+      </w:r>
+      <w:r>
+        <w:rPr>
+          <w:i/>
+          <w:color w:val="365F91" w:themeColor="accent1" w:themeShade="BF"/>
+          <w:sz w:val="20"/>
+          <w:szCs w:val="20"/>
+        </w:rPr>
+        <w:br/>
+      </w:r>
+      <w:r>
+        <w:rPr>
+          <w:i/>
+          <w:color w:val="365F91" w:themeColor="accent1" w:themeShade="BF"/>
+          <w:sz w:val="20"/>
+          <w:szCs w:val="20"/>
+        </w:rPr>
+        <w:tab/>
+      </w:r>
+      <w:r>
+        <w:rPr>
+          <w:i/>
+          <w:color w:val="365F91" w:themeColor="accent1" w:themeShade="BF"/>
+          <w:sz w:val="20"/>
+          <w:szCs w:val="20"/>
+        </w:rPr>
+        <w:tab/>
+      </w:r>
+      <w:r>
+        <w:rPr>
+          <w:i/>
+          <w:color w:val="365F91" w:themeColor="accent1" w:themeShade="BF"/>
+          <w:sz w:val="20"/>
+          <w:szCs w:val="20"/>
+        </w:rPr>
+        <w:t xml:space="preserve"> partie électronique et informatique</w:t>
       </w:r>
       <w:r>
         <w:rPr>
@@ -2109,26 +2624,43 @@
           <w:sz w:val="20"/>
           <w:szCs w:val="20"/>
         </w:rPr>
-        <w:t>(via Sudriabotik)</w:t>
-      </w:r>
-    </w:p>
-    <w:p>
-      <w:pPr>
-        <w:rPr>
-          <w:i/>
-          <w:color w:val="17365D" w:themeColor="text2" w:themeShade="BF"/>
-          <w:sz w:val="20"/>
-          <w:szCs w:val="20"/>
-        </w:rPr>
-      </w:pPr>
-      <w:r>
-        <w:rPr>
-          <w:b/>
-          <w:color w:val="17365D" w:themeColor="text2" w:themeShade="BF"/>
-          <w:sz w:val="20"/>
-          <w:szCs w:val="20"/>
-        </w:rPr>
-        <w:lastRenderedPageBreak/>
+        <w:t xml:space="preserve">(via </w:t>
+      </w:r>
+      <w:proofErr w:type="spellStart"/>
+      <w:r>
+        <w:rPr>
+          <w:color w:val="365F91" w:themeColor="accent1" w:themeShade="BF"/>
+          <w:sz w:val="20"/>
+          <w:szCs w:val="20"/>
+        </w:rPr>
+        <w:t>Sudriabotik</w:t>
+      </w:r>
+      <w:proofErr w:type="spellEnd"/>
+      <w:r>
+        <w:rPr>
+          <w:color w:val="365F91" w:themeColor="accent1" w:themeShade="BF"/>
+          <w:sz w:val="20"/>
+          <w:szCs w:val="20"/>
+        </w:rPr>
+        <w:t>)</w:t>
+      </w:r>
+    </w:p>
+    <w:p>
+      <w:pPr>
+        <w:rPr>
+          <w:i/>
+          <w:color w:val="17365D" w:themeColor="text2" w:themeShade="BF"/>
+          <w:sz w:val="20"/>
+          <w:szCs w:val="20"/>
+        </w:rPr>
+      </w:pPr>
+      <w:r>
+        <w:rPr>
+          <w:b/>
+          <w:color w:val="17365D" w:themeColor="text2" w:themeShade="BF"/>
+          <w:sz w:val="20"/>
+          <w:szCs w:val="20"/>
+        </w:rPr>
         <w:t>Chinois</w:t>
       </w:r>
       <w:r>
@@ -2340,89 +2872,9 @@
         <w:t>Escalade, vélo, tir à l'arc</w:t>
       </w:r>
     </w:p>
-    <w:p>
-      <w:pPr>
-        <w:rPr>
-          <w:b/>
-          <w:color w:val="17365D" w:themeColor="text2" w:themeShade="BF"/>
-          <w:sz w:val="20"/>
-          <w:szCs w:val="20"/>
-        </w:rPr>
-      </w:pPr>
-      <w:r>
-        <w:rPr>
-          <w:color w:val="17365D" w:themeColor="text2" w:themeShade="BF"/>
-          <w:sz w:val="20"/>
-          <w:szCs w:val="20"/>
-        </w:rPr>
-        <w:tab/>
-      </w:r>
-      <w:r>
-        <w:rPr>
-          <w:color w:val="17365D" w:themeColor="text2" w:themeShade="BF"/>
-          <w:sz w:val="20"/>
-          <w:szCs w:val="20"/>
-        </w:rPr>
-        <w:tab/>
-      </w:r>
-      <w:r>
-        <w:rPr>
-          <w:color w:val="17365D" w:themeColor="text2" w:themeShade="BF"/>
-          <w:sz w:val="20"/>
-          <w:szCs w:val="20"/>
-        </w:rPr>
-        <w:tab/>
-      </w:r>
-      <w:r>
-        <w:rPr>
-          <w:color w:val="17365D" w:themeColor="text2" w:themeShade="BF"/>
-          <w:sz w:val="20"/>
-          <w:szCs w:val="20"/>
-        </w:rPr>
-        <w:tab/>
-      </w:r>
-      <w:r>
-        <w:rPr>
-          <w:color w:val="17365D" w:themeColor="text2" w:themeShade="BF"/>
-          <w:sz w:val="20"/>
-          <w:szCs w:val="20"/>
-        </w:rPr>
-        <w:tab/>
-      </w:r>
-      <w:r>
-        <w:rPr>
-          <w:color w:val="17365D" w:themeColor="text2" w:themeShade="BF"/>
-          <w:sz w:val="20"/>
-          <w:szCs w:val="20"/>
-        </w:rPr>
-        <w:tab/>
-      </w:r>
-      <w:r>
-        <w:rPr>
-          <w:color w:val="17365D" w:themeColor="text2" w:themeShade="BF"/>
-          <w:sz w:val="20"/>
-          <w:szCs w:val="20"/>
-        </w:rPr>
-        <w:tab/>
-      </w:r>
-      <w:r>
-        <w:rPr>
-          <w:b/>
-          <w:color w:val="17365D" w:themeColor="text2" w:themeShade="BF"/>
-          <w:sz w:val="20"/>
-          <w:szCs w:val="20"/>
-        </w:rPr>
-        <w:t>Piano</w:t>
-      </w:r>
-    </w:p>
-    <w:p>
-      <w:pPr>
-        <w:spacing w:line="240" w:lineRule="auto"/>
-      </w:pPr>
-    </w:p>
     <w:sectPr>
       <w:pgSz w:w="11906" w:h="16838"/>
-      <w:pgMar w:top="1135" w:right="1558" w:bottom="426" w:left="1417" w:header="708" w:footer="708" w:gutter="0"/>
+      <w:pgMar w:top="1135" w:right="991" w:bottom="426" w:left="1417" w:header="708" w:footer="708" w:gutter="0"/>
       <w:cols w:space="708"/>
       <w:docGrid w:linePitch="360"/>
     </w:sectPr>
@@ -2433,6 +2885,119 @@
 <file path=word/numbering.xml><?xml version="1.0" encoding="utf-8"?>
 <w:numbering xmlns:ve="http://schemas.openxmlformats.org/markup-compatibility/2006" xmlns:o="urn:schemas-microsoft-com:office:office" xmlns:r="http://schemas.openxmlformats.org/officeDocument/2006/relationships" xmlns:m="http://schemas.openxmlformats.org/officeDocument/2006/math" xmlns:v="urn:schemas-microsoft-com:vml" xmlns:wp="http://schemas.openxmlformats.org/drawingml/2006/wordprocessingDrawing" xmlns:w10="urn:schemas-microsoft-com:office:word" xmlns:w="http://schemas.openxmlformats.org/wordprocessingml/2006/main" xmlns:wne="http://schemas.microsoft.com/office/word/2006/wordml">
   <w:abstractNum w:abstractNumId="0">
+    <w:nsid w:val="21F442D2"/>
+    <w:multiLevelType w:val="hybridMultilevel"/>
+    <w:tmpl w:val="62A6DB74"/>
+    <w:lvl w:ilvl="0" w:tplc="040C000B">
+      <w:start w:val="1"/>
+      <w:numFmt w:val="bullet"/>
+      <w:lvlText w:val=""/>
+      <w:lvlJc w:val="left"/>
+      <w:pPr>
+        <w:ind w:left="720" w:hanging="360"/>
+      </w:pPr>
+      <w:rPr>
+        <w:rFonts w:ascii="Wingdings" w:hAnsi="Wingdings" w:hint="default"/>
+      </w:rPr>
+    </w:lvl>
+    <w:lvl w:ilvl="1" w:tplc="040C0003" w:tentative="1">
+      <w:start w:val="1"/>
+      <w:numFmt w:val="bullet"/>
+      <w:lvlText w:val="o"/>
+      <w:lvlJc w:val="left"/>
+      <w:pPr>
+        <w:ind w:left="1440" w:hanging="360"/>
+      </w:pPr>
+      <w:rPr>
+        <w:rFonts w:ascii="Courier New" w:hAnsi="Courier New" w:cs="Courier New" w:hint="default"/>
+      </w:rPr>
+    </w:lvl>
+    <w:lvl w:ilvl="2" w:tplc="040C0005" w:tentative="1">
+      <w:start w:val="1"/>
+      <w:numFmt w:val="bullet"/>
+      <w:lvlText w:val=""/>
+      <w:lvlJc w:val="left"/>
+      <w:pPr>
+        <w:ind w:left="2160" w:hanging="360"/>
+      </w:pPr>
+      <w:rPr>
+        <w:rFonts w:ascii="Wingdings" w:hAnsi="Wingdings" w:hint="default"/>
+      </w:rPr>
+    </w:lvl>
+    <w:lvl w:ilvl="3" w:tplc="040C0001" w:tentative="1">
+      <w:start w:val="1"/>
+      <w:numFmt w:val="bullet"/>
+      <w:lvlText w:val=""/>
+      <w:lvlJc w:val="left"/>
+      <w:pPr>
+        <w:ind w:left="2880" w:hanging="360"/>
+      </w:pPr>
+      <w:rPr>
+        <w:rFonts w:ascii="Symbol" w:hAnsi="Symbol" w:hint="default"/>
+      </w:rPr>
+    </w:lvl>
+    <w:lvl w:ilvl="4" w:tplc="040C0003" w:tentative="1">
+      <w:start w:val="1"/>
+      <w:numFmt w:val="bullet"/>
+      <w:lvlText w:val="o"/>
+      <w:lvlJc w:val="left"/>
+      <w:pPr>
+        <w:ind w:left="3600" w:hanging="360"/>
+      </w:pPr>
+      <w:rPr>
+        <w:rFonts w:ascii="Courier New" w:hAnsi="Courier New" w:cs="Courier New" w:hint="default"/>
+      </w:rPr>
+    </w:lvl>
+    <w:lvl w:ilvl="5" w:tplc="040C0005" w:tentative="1">
+      <w:start w:val="1"/>
+      <w:numFmt w:val="bullet"/>
+      <w:lvlText w:val=""/>
+      <w:lvlJc w:val="left"/>
+      <w:pPr>
+        <w:ind w:left="4320" w:hanging="360"/>
+      </w:pPr>
+      <w:rPr>
+        <w:rFonts w:ascii="Wingdings" w:hAnsi="Wingdings" w:hint="default"/>
+      </w:rPr>
+    </w:lvl>
+    <w:lvl w:ilvl="6" w:tplc="040C0001" w:tentative="1">
+      <w:start w:val="1"/>
+      <w:numFmt w:val="bullet"/>
+      <w:lvlText w:val=""/>
+      <w:lvlJc w:val="left"/>
+      <w:pPr>
+        <w:ind w:left="5040" w:hanging="360"/>
+      </w:pPr>
+      <w:rPr>
+        <w:rFonts w:ascii="Symbol" w:hAnsi="Symbol" w:hint="default"/>
+      </w:rPr>
+    </w:lvl>
+    <w:lvl w:ilvl="7" w:tplc="040C0003" w:tentative="1">
+      <w:start w:val="1"/>
+      <w:numFmt w:val="bullet"/>
+      <w:lvlText w:val="o"/>
+      <w:lvlJc w:val="left"/>
+      <w:pPr>
+        <w:ind w:left="5760" w:hanging="360"/>
+      </w:pPr>
+      <w:rPr>
+        <w:rFonts w:ascii="Courier New" w:hAnsi="Courier New" w:cs="Courier New" w:hint="default"/>
+      </w:rPr>
+    </w:lvl>
+    <w:lvl w:ilvl="8" w:tplc="040C0005" w:tentative="1">
+      <w:start w:val="1"/>
+      <w:numFmt w:val="bullet"/>
+      <w:lvlText w:val=""/>
+      <w:lvlJc w:val="left"/>
+      <w:pPr>
+        <w:ind w:left="6480" w:hanging="360"/>
+      </w:pPr>
+      <w:rPr>
+        <w:rFonts w:ascii="Wingdings" w:hAnsi="Wingdings" w:hint="default"/>
+      </w:rPr>
+    </w:lvl>
+  </w:abstractNum>
+  <w:abstractNum w:abstractNumId="1">
     <w:nsid w:val="23FF3717"/>
     <w:multiLevelType w:val="hybridMultilevel"/>
     <w:tmpl w:val="BC348DF0"/>
@@ -2546,7 +3111,7 @@
       </w:rPr>
     </w:lvl>
   </w:abstractNum>
-  <w:abstractNum w:abstractNumId="1">
+  <w:abstractNum w:abstractNumId="2">
     <w:nsid w:val="312D4922"/>
     <w:multiLevelType w:val="hybridMultilevel"/>
     <w:tmpl w:val="A2589BFA"/>
@@ -2659,7 +3224,7 @@
       </w:rPr>
     </w:lvl>
   </w:abstractNum>
-  <w:abstractNum w:abstractNumId="2">
+  <w:abstractNum w:abstractNumId="3">
     <w:nsid w:val="508550FF"/>
     <w:multiLevelType w:val="hybridMultilevel"/>
     <w:tmpl w:val="F54AD704"/>
@@ -2773,7 +3338,7 @@
       </w:rPr>
     </w:lvl>
   </w:abstractNum>
-  <w:abstractNum w:abstractNumId="3">
+  <w:abstractNum w:abstractNumId="4">
     <w:nsid w:val="67FF6DDA"/>
     <w:multiLevelType w:val="hybridMultilevel"/>
     <w:tmpl w:val="FE14E30A"/>
@@ -2888,16 +3453,19 @@
     </w:lvl>
   </w:abstractNum>
   <w:num w:numId="1">
+    <w:abstractNumId w:val="2"/>
+  </w:num>
+  <w:num w:numId="2">
+    <w:abstractNumId w:val="4"/>
+  </w:num>
+  <w:num w:numId="3">
     <w:abstractNumId w:val="1"/>
   </w:num>
-  <w:num w:numId="2">
+  <w:num w:numId="4">
     <w:abstractNumId w:val="3"/>
   </w:num>
-  <w:num w:numId="3">
+  <w:num w:numId="5">
     <w:abstractNumId w:val="0"/>
-  </w:num>
-  <w:num w:numId="4">
-    <w:abstractNumId w:val="2"/>
   </w:num>
 </w:numbering>
 </file>
@@ -3561,7 +4129,7 @@
 </file>
 
 <file path=customXml/itemProps1.xml><?xml version="1.0" encoding="utf-8"?>
-<ds:datastoreItem xmlns:ds="http://schemas.openxmlformats.org/officeDocument/2006/customXml" ds:itemID="{EBC680CC-935E-4250-865C-6770E0CD498C}">
+<ds:datastoreItem xmlns:ds="http://schemas.openxmlformats.org/officeDocument/2006/customXml" ds:itemID="{71D92395-47BB-43B1-9DA2-590C6B9FC57F}">
   <ds:schemaRefs>
     <ds:schemaRef ds:uri="http://schemas.openxmlformats.org/officeDocument/2006/bibliography"/>
   </ds:schemaRefs>

</xml_diff>